<commit_message>
Added student information and footer to documentation.
</commit_message>
<xml_diff>
--- a/vpworkspace/Assignment2Documentation.docx
+++ b/vpworkspace/Assignment2Documentation.docx
@@ -332,19 +332,7 @@
         <w:rPr>
           <w:rFonts w:eastAsia="Times New Roman"/>
         </w:rPr>
-        <w:t xml:space="preserve"> to the system and </w:t>
-      </w:r>
-      <w:r>
-        <w:rPr>
-          <w:rFonts w:eastAsia="Times New Roman"/>
-        </w:rPr>
-        <w:t>pays a fine</w:t>
-      </w:r>
-      <w:r>
-        <w:rPr>
-          <w:rFonts w:eastAsia="Times New Roman"/>
-        </w:rPr>
-        <w:t>.</w:t>
+        <w:t xml:space="preserve"> to the system and pays a fine.</w:t>
       </w:r>
     </w:p>
     <w:p>
@@ -536,46 +524,18 @@
       <w:pPr>
         <w:pStyle w:val="NoSpacing"/>
         <w:spacing w:line="276" w:lineRule="auto"/>
+        <w:sectPr>
+          <w:headerReference w:type="default" r:id="rId8"/>
+          <w:footerReference w:type="default" r:id="rId9"/>
+          <w:pgSz w:w="12240" w:h="15840"/>
+          <w:pgMar w:top="1440" w:right="1440" w:bottom="1440" w:left="1440" w:header="708" w:footer="708" w:gutter="0"/>
+          <w:cols w:space="708"/>
+          <w:docGrid w:linePitch="360"/>
+        </w:sectPr>
       </w:pPr>
       <w:r>
         <w:t>Scenario 2: The system notifies the user and requests for further payment</w:t>
       </w:r>
-    </w:p>
-    <w:p>
-      <w:pPr>
-        <w:pStyle w:val="NoSpacing"/>
-        <w:spacing w:line="276" w:lineRule="auto"/>
-      </w:pPr>
-    </w:p>
-    <w:p>
-      <w:pPr>
-        <w:pStyle w:val="NoSpacing"/>
-        <w:spacing w:line="276" w:lineRule="auto"/>
-      </w:pPr>
-    </w:p>
-    <w:p>
-      <w:pPr>
-        <w:pStyle w:val="NoSpacing"/>
-        <w:spacing w:line="276" w:lineRule="auto"/>
-      </w:pPr>
-    </w:p>
-    <w:p>
-      <w:pPr>
-        <w:pStyle w:val="NoSpacing"/>
-        <w:spacing w:line="276" w:lineRule="auto"/>
-      </w:pPr>
-    </w:p>
-    <w:p>
-      <w:pPr>
-        <w:pStyle w:val="NoSpacing"/>
-        <w:spacing w:line="276" w:lineRule="auto"/>
-      </w:pPr>
-    </w:p>
-    <w:p>
-      <w:pPr>
-        <w:pStyle w:val="NoSpacing"/>
-        <w:spacing w:after="240" w:line="276" w:lineRule="auto"/>
-      </w:pPr>
     </w:p>
     <w:p>
       <w:pPr>
@@ -614,13 +574,7 @@
         <w:rPr>
           <w:rFonts w:eastAsia="Times New Roman"/>
         </w:rPr>
-        <w:t xml:space="preserve">General Statement of Objective: The user </w:t>
-      </w:r>
-      <w:r>
-        <w:rPr>
-          <w:rFonts w:eastAsia="Times New Roman"/>
-        </w:rPr>
-        <w:t xml:space="preserve">uses the system to check </w:t>
+        <w:t xml:space="preserve">General Statement of Objective: The user uses the system to check </w:t>
       </w:r>
       <w:r>
         <w:rPr>
@@ -632,13 +586,7 @@
         <w:rPr>
           <w:rFonts w:eastAsia="Times New Roman"/>
         </w:rPr>
-        <w:t>f a book is available</w:t>
-      </w:r>
-      <w:r>
-        <w:rPr>
-          <w:rFonts w:eastAsia="Times New Roman"/>
-        </w:rPr>
-        <w:t>.</w:t>
+        <w:t>f a book is available.</w:t>
       </w:r>
     </w:p>
     <w:p>
@@ -833,13 +781,66 @@
         <w:rPr>
           <w:rFonts w:eastAsia="Times New Roman"/>
         </w:rPr>
-        <w:t xml:space="preserve">General Statement of Objective: The user </w:t>
-      </w:r>
-      <w:r>
-        <w:rPr>
-          <w:rFonts w:eastAsia="Times New Roman"/>
-        </w:rPr>
-        <w:t>returns a book</w:t>
+        <w:t xml:space="preserve">General Statement of Objective: The user returns a book and the system updates its status. </w:t>
+      </w:r>
+    </w:p>
+    <w:p>
+      <w:pPr>
+        <w:pStyle w:val="NoSpacing"/>
+        <w:spacing w:line="276" w:lineRule="auto"/>
+        <w:ind w:firstLine="360"/>
+        <w:rPr>
+          <w:rFonts w:eastAsia="Times New Roman"/>
+        </w:rPr>
+      </w:pPr>
+      <w:r>
+        <w:rPr>
+          <w:rFonts w:eastAsia="Times New Roman"/>
+        </w:rPr>
+        <w:t>Start of Primary Scenario</w:t>
+      </w:r>
+    </w:p>
+    <w:p>
+      <w:pPr>
+        <w:pStyle w:val="NoSpacing"/>
+        <w:numPr>
+          <w:ilvl w:val="0"/>
+          <w:numId w:val="3"/>
+        </w:numPr>
+        <w:spacing w:line="276" w:lineRule="auto"/>
+      </w:pPr>
+      <w:r>
+        <w:t>The user presents the book to the system.</w:t>
+      </w:r>
+    </w:p>
+    <w:p>
+      <w:pPr>
+        <w:pStyle w:val="NoSpacing"/>
+        <w:numPr>
+          <w:ilvl w:val="0"/>
+          <w:numId w:val="3"/>
+        </w:numPr>
+        <w:spacing w:line="276" w:lineRule="auto"/>
+      </w:pPr>
+      <w:r>
+        <w:rPr>
+          <w:rFonts w:eastAsia="Times New Roman"/>
+        </w:rPr>
+        <w:t xml:space="preserve">Include </w:t>
+      </w:r>
+      <w:r>
+        <w:rPr>
+          <w:rFonts w:eastAsia="Times New Roman"/>
+          <w:i/>
+        </w:rPr>
+        <w:t>Verify W</w:t>
+      </w:r>
+      <w:r>
+        <w:rPr>
+          <w:rFonts w:eastAsia="Times New Roman"/>
+          <w:i/>
+        </w:rPr>
+        <w:t>ith</w:t>
       </w:r>
       <w:r>
         <w:rPr>
@@ -850,24 +851,9 @@
       <w:r>
         <w:rPr>
           <w:rFonts w:eastAsia="Times New Roman"/>
-        </w:rPr>
-        <w:t xml:space="preserve">and the system updates its status. </w:t>
-      </w:r>
-    </w:p>
-    <w:p>
-      <w:pPr>
-        <w:pStyle w:val="NoSpacing"/>
-        <w:spacing w:line="276" w:lineRule="auto"/>
-        <w:ind w:firstLine="360"/>
-        <w:rPr>
-          <w:rFonts w:eastAsia="Times New Roman"/>
-        </w:rPr>
-      </w:pPr>
-      <w:r>
-        <w:rPr>
-          <w:rFonts w:eastAsia="Times New Roman"/>
-        </w:rPr>
-        <w:t>Start of Primary Scenario</w:t>
+          <w:i/>
+        </w:rPr>
+        <w:t>Book Database</w:t>
       </w:r>
     </w:p>
     <w:p>
@@ -880,7 +866,16 @@
         <w:spacing w:line="276" w:lineRule="auto"/>
       </w:pPr>
       <w:r>
-        <w:t>The user presents the book to the system.</w:t>
+        <w:rPr>
+          <w:rFonts w:eastAsia="Times New Roman"/>
+        </w:rPr>
+        <w:t>If verification fails &lt;&lt;Scenario 1&gt;&gt;</w:t>
+      </w:r>
+      <w:r>
+        <w:rPr>
+          <w:rFonts w:eastAsia="Times New Roman"/>
+        </w:rPr>
+        <w:t>*</w:t>
       </w:r>
     </w:p>
     <w:p>
@@ -893,37 +888,7 @@
         <w:spacing w:line="276" w:lineRule="auto"/>
       </w:pPr>
       <w:r>
-        <w:rPr>
-          <w:rFonts w:eastAsia="Times New Roman"/>
-        </w:rPr>
-        <w:t xml:space="preserve">Include </w:t>
-      </w:r>
-      <w:r>
-        <w:rPr>
-          <w:rFonts w:eastAsia="Times New Roman"/>
-          <w:i/>
-        </w:rPr>
-        <w:t>Verify W</w:t>
-      </w:r>
-      <w:r>
-        <w:rPr>
-          <w:rFonts w:eastAsia="Times New Roman"/>
-          <w:i/>
-        </w:rPr>
-        <w:t>ith</w:t>
-      </w:r>
-      <w:r>
-        <w:rPr>
-          <w:rFonts w:eastAsia="Times New Roman"/>
-        </w:rPr>
-        <w:t xml:space="preserve"> </w:t>
-      </w:r>
-      <w:r>
-        <w:rPr>
-          <w:rFonts w:eastAsia="Times New Roman"/>
-          <w:i/>
-        </w:rPr>
-        <w:t>Book Database</w:t>
+        <w:t>The system checks to see if the book is overdue.</w:t>
       </w:r>
     </w:p>
     <w:p>
@@ -936,10 +901,7 @@
         <w:spacing w:line="276" w:lineRule="auto"/>
       </w:pPr>
       <w:r>
-        <w:rPr>
-          <w:rFonts w:eastAsia="Times New Roman"/>
-        </w:rPr>
-        <w:t>If verification fails &lt;&lt;Scenario 1&gt;&gt;</w:t>
+        <w:t>If the book is overdue then &lt;&lt;Scenario 2&gt;&gt;</w:t>
       </w:r>
     </w:p>
     <w:p>
@@ -952,32 +914,6 @@
         <w:spacing w:line="276" w:lineRule="auto"/>
       </w:pPr>
       <w:r>
-        <w:t>The system checks to see if the book is overdue.</w:t>
-      </w:r>
-    </w:p>
-    <w:p>
-      <w:pPr>
-        <w:pStyle w:val="NoSpacing"/>
-        <w:numPr>
-          <w:ilvl w:val="0"/>
-          <w:numId w:val="3"/>
-        </w:numPr>
-        <w:spacing w:line="276" w:lineRule="auto"/>
-      </w:pPr>
-      <w:r>
-        <w:t>If the book is overdue then &lt;&lt;Scenario 2&gt;&gt;</w:t>
-      </w:r>
-    </w:p>
-    <w:p>
-      <w:pPr>
-        <w:pStyle w:val="NoSpacing"/>
-        <w:numPr>
-          <w:ilvl w:val="0"/>
-          <w:numId w:val="3"/>
-        </w:numPr>
-        <w:spacing w:line="276" w:lineRule="auto"/>
-      </w:pPr>
-      <w:r>
         <w:t>The system updates the book’s status to mark it as ‘available’. The user’s information is updated to note that they have returned the book.</w:t>
       </w:r>
     </w:p>
@@ -1031,11 +967,122 @@
           <w:b/>
         </w:rPr>
       </w:pPr>
-      <w:r>
-        <w:rPr>
-          <w:rFonts w:eastAsia="Times New Roman"/>
-          <w:b/>
-        </w:rPr>
+    </w:p>
+    <w:p>
+      <w:pPr>
+        <w:pStyle w:val="NoSpacing"/>
+        <w:spacing w:line="276" w:lineRule="auto"/>
+        <w:rPr>
+          <w:rFonts w:eastAsia="Times New Roman"/>
+          <w:b/>
+        </w:rPr>
+      </w:pPr>
+    </w:p>
+    <w:p>
+      <w:pPr>
+        <w:pStyle w:val="NoSpacing"/>
+        <w:spacing w:line="276" w:lineRule="auto"/>
+        <w:rPr>
+          <w:rFonts w:eastAsia="Times New Roman"/>
+          <w:b/>
+        </w:rPr>
+      </w:pPr>
+    </w:p>
+    <w:p>
+      <w:pPr>
+        <w:pStyle w:val="NoSpacing"/>
+        <w:spacing w:line="276" w:lineRule="auto"/>
+        <w:rPr>
+          <w:rFonts w:eastAsia="Times New Roman"/>
+          <w:b/>
+        </w:rPr>
+      </w:pPr>
+    </w:p>
+    <w:p>
+      <w:pPr>
+        <w:pStyle w:val="NoSpacing"/>
+        <w:spacing w:line="276" w:lineRule="auto"/>
+        <w:rPr>
+          <w:rFonts w:eastAsia="Times New Roman"/>
+          <w:b/>
+        </w:rPr>
+      </w:pPr>
+    </w:p>
+    <w:p>
+      <w:pPr>
+        <w:pStyle w:val="NoSpacing"/>
+        <w:spacing w:line="276" w:lineRule="auto"/>
+        <w:rPr>
+          <w:rFonts w:eastAsia="Times New Roman"/>
+          <w:b/>
+        </w:rPr>
+      </w:pPr>
+    </w:p>
+    <w:p>
+      <w:pPr>
+        <w:pStyle w:val="NoSpacing"/>
+        <w:spacing w:line="276" w:lineRule="auto"/>
+        <w:rPr>
+          <w:rFonts w:eastAsia="Times New Roman"/>
+          <w:b/>
+        </w:rPr>
+      </w:pPr>
+    </w:p>
+    <w:p>
+      <w:pPr>
+        <w:pStyle w:val="NoSpacing"/>
+        <w:spacing w:line="276" w:lineRule="auto"/>
+        <w:rPr>
+          <w:rFonts w:eastAsia="Times New Roman"/>
+          <w:b/>
+        </w:rPr>
+      </w:pPr>
+    </w:p>
+    <w:p>
+      <w:pPr>
+        <w:pStyle w:val="NoSpacing"/>
+        <w:spacing w:line="276" w:lineRule="auto"/>
+        <w:rPr>
+          <w:rFonts w:eastAsia="Times New Roman"/>
+          <w:b/>
+        </w:rPr>
+      </w:pPr>
+    </w:p>
+    <w:p>
+      <w:pPr>
+        <w:pStyle w:val="NoSpacing"/>
+        <w:spacing w:line="276" w:lineRule="auto"/>
+        <w:rPr>
+          <w:rFonts w:eastAsia="Times New Roman"/>
+          <w:b/>
+        </w:rPr>
+      </w:pPr>
+    </w:p>
+    <w:p>
+      <w:pPr>
+        <w:pStyle w:val="NoSpacing"/>
+        <w:spacing w:line="276" w:lineRule="auto"/>
+        <w:rPr>
+          <w:rFonts w:eastAsia="Times New Roman"/>
+          <w:b/>
+        </w:rPr>
+      </w:pPr>
+    </w:p>
+    <w:p>
+      <w:pPr>
+        <w:pStyle w:val="NoSpacing"/>
+        <w:spacing w:line="276" w:lineRule="auto"/>
+        <w:rPr>
+          <w:rFonts w:eastAsia="Times New Roman"/>
+          <w:b/>
+        </w:rPr>
+      </w:pPr>
+      <w:r>
+        <w:rPr>
+          <w:rFonts w:eastAsia="Times New Roman"/>
+          <w:b/>
+        </w:rPr>
+        <w:lastRenderedPageBreak/>
         <w:t xml:space="preserve">USE-Case: </w:t>
       </w:r>
       <w:r>
@@ -1065,26 +1112,14 @@
         <w:rPr>
           <w:rFonts w:eastAsia="Times New Roman"/>
         </w:rPr>
-        <w:t xml:space="preserve">and </w:t>
-      </w:r>
-      <w:r>
-        <w:rPr>
-          <w:rFonts w:eastAsia="Times New Roman"/>
-        </w:rPr>
-        <w:t xml:space="preserve"> reserves</w:t>
+        <w:t>and  reserves</w:t>
       </w:r>
       <w:proofErr w:type="gramEnd"/>
       <w:r>
         <w:rPr>
           <w:rFonts w:eastAsia="Times New Roman"/>
         </w:rPr>
-        <w:t xml:space="preserve"> a book</w:t>
-      </w:r>
-      <w:r>
-        <w:rPr>
-          <w:rFonts w:eastAsia="Times New Roman"/>
-        </w:rPr>
-        <w:t>.</w:t>
+        <w:t xml:space="preserve"> a book.</w:t>
       </w:r>
     </w:p>
     <w:p>
@@ -1288,7 +1323,6 @@
           <w:rFonts w:eastAsia="Times New Roman"/>
           <w:b/>
         </w:rPr>
-        <w:lastRenderedPageBreak/>
         <w:t xml:space="preserve">USE-Case: </w:t>
       </w:r>
       <w:r>
@@ -1325,13 +1359,7 @@
         <w:rPr>
           <w:rFonts w:eastAsia="Times New Roman"/>
         </w:rPr>
-        <w:t xml:space="preserve"> to the system and </w:t>
-      </w:r>
-      <w:r>
-        <w:rPr>
-          <w:rFonts w:eastAsia="Times New Roman"/>
-        </w:rPr>
-        <w:t>requests a statement of fines.</w:t>
+        <w:t xml:space="preserve"> to the system and requests a statement of fines.</w:t>
       </w:r>
     </w:p>
     <w:p>
@@ -1512,13 +1540,7 @@
         <w:rPr>
           <w:rFonts w:eastAsia="Times New Roman"/>
         </w:rPr>
-        <w:t xml:space="preserve"> to the system and </w:t>
-      </w:r>
-      <w:r>
-        <w:rPr>
-          <w:rFonts w:eastAsia="Times New Roman"/>
-        </w:rPr>
-        <w:t>makes changes to their account information.</w:t>
+        <w:t xml:space="preserve"> to the system and makes changes to their account information.</w:t>
       </w:r>
     </w:p>
     <w:p>
@@ -1669,6 +1691,7 @@
         <w:rPr>
           <w:rFonts w:eastAsia="Times New Roman"/>
         </w:rPr>
+        <w:lastRenderedPageBreak/>
         <w:t>The system grants the user permission to change their current information.</w:t>
       </w:r>
     </w:p>
@@ -1790,83 +1813,33 @@
     </w:p>
     <w:p>
       <w:pPr>
-        <w:tabs>
-          <w:tab w:val="left" w:pos="1560"/>
-        </w:tabs>
-        <w:rPr>
-          <w:lang w:val="en-US" w:eastAsia="ja-JP"/>
-        </w:rPr>
-      </w:pPr>
-    </w:p>
-    <w:p>
-      <w:pPr>
-        <w:tabs>
-          <w:tab w:val="left" w:pos="1560"/>
-        </w:tabs>
-        <w:rPr>
-          <w:lang w:val="en-US" w:eastAsia="ja-JP"/>
-        </w:rPr>
-      </w:pPr>
-    </w:p>
-    <w:p>
-      <w:pPr>
-        <w:tabs>
-          <w:tab w:val="left" w:pos="1560"/>
-        </w:tabs>
-        <w:rPr>
-          <w:lang w:val="en-US" w:eastAsia="ja-JP"/>
-        </w:rPr>
-      </w:pPr>
-    </w:p>
-    <w:p>
-      <w:pPr>
-        <w:tabs>
-          <w:tab w:val="left" w:pos="1560"/>
-        </w:tabs>
-        <w:rPr>
-          <w:lang w:val="en-US" w:eastAsia="ja-JP"/>
-        </w:rPr>
-      </w:pPr>
+        <w:pStyle w:val="NoSpacing"/>
+        <w:spacing w:line="276" w:lineRule="auto"/>
+        <w:rPr>
+          <w:rFonts w:eastAsia="Times New Roman"/>
+          <w:b/>
+        </w:rPr>
+      </w:pPr>
+      <w:r>
+        <w:rPr>
+          <w:rFonts w:eastAsia="Times New Roman"/>
+          <w:b/>
+        </w:rPr>
+        <w:t xml:space="preserve">USE-Case: </w:t>
+      </w:r>
+      <w:r>
+        <w:rPr>
+          <w:rFonts w:eastAsia="Times New Roman"/>
+          <w:b/>
+        </w:rPr>
+        <w:t>Delete Old Members from Library</w:t>
+      </w:r>
     </w:p>
     <w:p>
       <w:pPr>
         <w:pStyle w:val="NoSpacing"/>
         <w:spacing w:after="240" w:line="276" w:lineRule="auto"/>
         <w:rPr>
-          <w:rFonts w:eastAsiaTheme="minorHAnsi"/>
-        </w:rPr>
-      </w:pPr>
-    </w:p>
-    <w:p>
-      <w:pPr>
-        <w:pStyle w:val="NoSpacing"/>
-        <w:spacing w:line="276" w:lineRule="auto"/>
-        <w:rPr>
-          <w:rFonts w:eastAsia="Times New Roman"/>
-          <w:b/>
-        </w:rPr>
-      </w:pPr>
-      <w:r>
-        <w:rPr>
-          <w:rFonts w:eastAsia="Times New Roman"/>
-          <w:b/>
-        </w:rPr>
-        <w:lastRenderedPageBreak/>
-        <w:t xml:space="preserve">USE-Case: </w:t>
-      </w:r>
-      <w:r>
-        <w:rPr>
-          <w:rFonts w:eastAsia="Times New Roman"/>
-          <w:b/>
-        </w:rPr>
-        <w:t>Delete Old Members from Library</w:t>
-      </w:r>
-    </w:p>
-    <w:p>
-      <w:pPr>
-        <w:pStyle w:val="NoSpacing"/>
-        <w:spacing w:after="240" w:line="276" w:lineRule="auto"/>
-        <w:rPr>
           <w:rFonts w:eastAsia="Times New Roman"/>
         </w:rPr>
       </w:pPr>
@@ -1888,13 +1861,7 @@
         <w:rPr>
           <w:rFonts w:eastAsia="Times New Roman"/>
         </w:rPr>
-        <w:t xml:space="preserve"> to the system and </w:t>
-      </w:r>
-      <w:r>
-        <w:rPr>
-          <w:rFonts w:eastAsia="Times New Roman"/>
-        </w:rPr>
-        <w:t>deletes their account information from the database.</w:t>
+        <w:t xml:space="preserve"> to the system and deletes their account information from the database.</w:t>
       </w:r>
     </w:p>
     <w:p>
@@ -2149,18 +2116,59 @@
     </w:p>
     <w:p>
       <w:pPr>
-        <w:pStyle w:val="NoSpacing"/>
-        <w:spacing w:line="276" w:lineRule="auto"/>
-        <w:rPr>
-          <w:rFonts w:eastAsia="Times New Roman"/>
-          <w:b/>
-        </w:rPr>
-      </w:pPr>
-      <w:r>
-        <w:rPr>
-          <w:rFonts w:eastAsia="Times New Roman"/>
-          <w:b/>
-        </w:rPr>
+        <w:tabs>
+          <w:tab w:val="left" w:pos="1560"/>
+        </w:tabs>
+        <w:rPr>
+          <w:lang w:val="en-US" w:eastAsia="ja-JP"/>
+        </w:rPr>
+      </w:pPr>
+    </w:p>
+    <w:p>
+      <w:pPr>
+        <w:tabs>
+          <w:tab w:val="left" w:pos="1560"/>
+        </w:tabs>
+        <w:rPr>
+          <w:lang w:val="en-US" w:eastAsia="ja-JP"/>
+        </w:rPr>
+      </w:pPr>
+    </w:p>
+    <w:p>
+      <w:pPr>
+        <w:tabs>
+          <w:tab w:val="left" w:pos="1560"/>
+        </w:tabs>
+        <w:rPr>
+          <w:lang w:val="en-US" w:eastAsia="ja-JP"/>
+        </w:rPr>
+      </w:pPr>
+    </w:p>
+    <w:p>
+      <w:pPr>
+        <w:tabs>
+          <w:tab w:val="left" w:pos="1560"/>
+        </w:tabs>
+        <w:rPr>
+          <w:lang w:val="en-US" w:eastAsia="ja-JP"/>
+        </w:rPr>
+      </w:pPr>
+    </w:p>
+    <w:p>
+      <w:pPr>
+        <w:pStyle w:val="NoSpacing"/>
+        <w:spacing w:line="276" w:lineRule="auto"/>
+        <w:rPr>
+          <w:rFonts w:eastAsia="Times New Roman"/>
+          <w:b/>
+        </w:rPr>
+      </w:pPr>
+      <w:r>
+        <w:rPr>
+          <w:rFonts w:eastAsia="Times New Roman"/>
+          <w:b/>
+        </w:rPr>
+        <w:lastRenderedPageBreak/>
         <w:t xml:space="preserve">USE-Case: </w:t>
       </w:r>
       <w:r>
@@ -2183,13 +2191,7 @@
         <w:rPr>
           <w:rFonts w:eastAsia="Times New Roman"/>
         </w:rPr>
-        <w:t>General S</w:t>
-      </w:r>
-      <w:r>
-        <w:rPr>
-          <w:rFonts w:eastAsia="Times New Roman"/>
-        </w:rPr>
-        <w:t>tatement of Objective: The user adds a new account with their information to the system.</w:t>
+        <w:t>General Statement of Objective: The user adds a new account with their information to the system.</w:t>
       </w:r>
     </w:p>
     <w:p>
@@ -2359,85 +2361,18 @@
     </w:p>
     <w:p>
       <w:pPr>
-        <w:tabs>
-          <w:tab w:val="left" w:pos="1560"/>
-        </w:tabs>
-        <w:spacing w:after="0"/>
-        <w:rPr>
-          <w:lang w:val="en-US" w:eastAsia="ja-JP"/>
-        </w:rPr>
-      </w:pPr>
-    </w:p>
-    <w:p>
-      <w:pPr>
-        <w:tabs>
-          <w:tab w:val="left" w:pos="1560"/>
-        </w:tabs>
-        <w:spacing w:after="0"/>
-        <w:rPr>
-          <w:lang w:val="en-US" w:eastAsia="ja-JP"/>
-        </w:rPr>
-      </w:pPr>
-    </w:p>
-    <w:p>
-      <w:pPr>
-        <w:tabs>
-          <w:tab w:val="left" w:pos="1560"/>
-        </w:tabs>
-        <w:spacing w:after="0"/>
-        <w:rPr>
-          <w:lang w:val="en-US" w:eastAsia="ja-JP"/>
-        </w:rPr>
-      </w:pPr>
-    </w:p>
-    <w:p>
-      <w:pPr>
-        <w:tabs>
-          <w:tab w:val="left" w:pos="1560"/>
-        </w:tabs>
-        <w:spacing w:after="0"/>
-        <w:rPr>
-          <w:lang w:val="en-US" w:eastAsia="ja-JP"/>
-        </w:rPr>
-      </w:pPr>
-    </w:p>
-    <w:p>
-      <w:pPr>
-        <w:tabs>
-          <w:tab w:val="left" w:pos="1560"/>
-        </w:tabs>
-        <w:spacing w:after="0"/>
-        <w:rPr>
-          <w:lang w:val="en-US" w:eastAsia="ja-JP"/>
-        </w:rPr>
-      </w:pPr>
-    </w:p>
-    <w:p>
-      <w:pPr>
-        <w:tabs>
-          <w:tab w:val="left" w:pos="1560"/>
-        </w:tabs>
-        <w:spacing w:after="0"/>
-        <w:rPr>
-          <w:lang w:val="en-US" w:eastAsia="ja-JP"/>
-        </w:rPr>
-      </w:pPr>
-    </w:p>
-    <w:p>
-      <w:pPr>
-        <w:pStyle w:val="NoSpacing"/>
-        <w:spacing w:line="276" w:lineRule="auto"/>
-        <w:rPr>
-          <w:rFonts w:eastAsia="Times New Roman"/>
-          <w:b/>
-        </w:rPr>
-      </w:pPr>
-      <w:r>
-        <w:rPr>
-          <w:rFonts w:eastAsia="Times New Roman"/>
-          <w:b/>
-        </w:rPr>
-        <w:lastRenderedPageBreak/>
+        <w:pStyle w:val="NoSpacing"/>
+        <w:spacing w:line="276" w:lineRule="auto"/>
+        <w:rPr>
+          <w:rFonts w:eastAsia="Times New Roman"/>
+          <w:b/>
+        </w:rPr>
+      </w:pPr>
+      <w:r>
+        <w:rPr>
+          <w:rFonts w:eastAsia="Times New Roman"/>
+          <w:b/>
+        </w:rPr>
         <w:t xml:space="preserve">Mini </w:t>
       </w:r>
       <w:r>
@@ -2467,13 +2402,7 @@
         <w:rPr>
           <w:rFonts w:eastAsia="Times New Roman"/>
         </w:rPr>
-        <w:t xml:space="preserve">General Statement of Objective: The </w:t>
-      </w:r>
-      <w:r>
-        <w:rPr>
-          <w:rFonts w:eastAsia="Times New Roman"/>
-        </w:rPr>
-        <w:t>system verifies the user through a library card or username and password.</w:t>
+        <w:t>General Statement of Objective: The system verifies the user through a library card or username and password.</w:t>
       </w:r>
     </w:p>
     <w:p>
@@ -2631,19 +2560,7 @@
         <w:rPr>
           <w:rFonts w:eastAsia="Times New Roman"/>
         </w:rPr>
-        <w:t xml:space="preserve">General Statement of Objective: The </w:t>
-      </w:r>
-      <w:r>
-        <w:rPr>
-          <w:rFonts w:eastAsia="Times New Roman"/>
-        </w:rPr>
-        <w:t>system issues a receipt for the user</w:t>
-      </w:r>
-      <w:r>
-        <w:rPr>
-          <w:rFonts w:eastAsia="Times New Roman"/>
-        </w:rPr>
-        <w:t>.</w:t>
+        <w:t>General Statement of Objective: The system issues a receipt for the user.</w:t>
       </w:r>
     </w:p>
     <w:p>
@@ -2756,13 +2673,7 @@
         <w:rPr>
           <w:rFonts w:eastAsia="Times New Roman"/>
         </w:rPr>
-        <w:t xml:space="preserve">General Statement of Objective: The </w:t>
-      </w:r>
-      <w:r>
-        <w:rPr>
-          <w:rFonts w:eastAsia="Times New Roman"/>
-        </w:rPr>
-        <w:t>system verifies that a book is in its database.</w:t>
+        <w:t>General Statement of Objective: The system verifies that a book is in its database.</w:t>
       </w:r>
     </w:p>
     <w:p>
@@ -2809,7 +2720,7 @@
         <w:rPr>
           <w:lang w:val="en-US" w:eastAsia="ja-JP"/>
         </w:rPr>
-        <w:t>Verify that the book is included in the library’s book database.</w:t>
+        <w:t>Send a query to the book database to verify if the book exists in the system.</w:t>
       </w:r>
     </w:p>
     <w:p>
@@ -2843,138 +2754,6 @@
     </w:p>
     <w:p>
       <w:pPr>
-        <w:pStyle w:val="NoSpacing"/>
-        <w:spacing w:line="276" w:lineRule="auto"/>
-        <w:rPr>
-          <w:rFonts w:eastAsia="Times New Roman"/>
-          <w:b/>
-        </w:rPr>
-      </w:pPr>
-      <w:r>
-        <w:rPr>
-          <w:rFonts w:eastAsia="Times New Roman"/>
-          <w:b/>
-        </w:rPr>
-        <w:t xml:space="preserve">Mini </w:t>
-      </w:r>
-      <w:r>
-        <w:rPr>
-          <w:rFonts w:eastAsia="Times New Roman"/>
-          <w:b/>
-        </w:rPr>
-        <w:t xml:space="preserve">USE-Case: </w:t>
-      </w:r>
-      <w:r>
-        <w:rPr>
-          <w:rFonts w:eastAsia="Times New Roman"/>
-          <w:b/>
-        </w:rPr>
-        <w:t xml:space="preserve">Verify With </w:t>
-      </w:r>
-      <w:r>
-        <w:rPr>
-          <w:rFonts w:eastAsia="Times New Roman"/>
-          <w:b/>
-        </w:rPr>
-        <w:t>User</w:t>
-      </w:r>
-      <w:r>
-        <w:rPr>
-          <w:rFonts w:eastAsia="Times New Roman"/>
-          <w:b/>
-        </w:rPr>
-        <w:t xml:space="preserve"> Database</w:t>
-      </w:r>
-    </w:p>
-    <w:p>
-      <w:pPr>
-        <w:pStyle w:val="NoSpacing"/>
-        <w:spacing w:line="276" w:lineRule="auto"/>
-        <w:rPr>
-          <w:rFonts w:eastAsia="Times New Roman"/>
-        </w:rPr>
-      </w:pPr>
-      <w:r>
-        <w:rPr>
-          <w:rFonts w:eastAsia="Times New Roman"/>
-        </w:rPr>
-        <w:t xml:space="preserve">General Statement of Objective: The </w:t>
-      </w:r>
-      <w:r>
-        <w:rPr>
-          <w:rFonts w:eastAsia="Times New Roman"/>
-        </w:rPr>
-        <w:t>system verifies that a user is in its database</w:t>
-      </w:r>
-      <w:r>
-        <w:rPr>
-          <w:rFonts w:eastAsia="Times New Roman"/>
-        </w:rPr>
-        <w:t>.</w:t>
-      </w:r>
-    </w:p>
-    <w:p>
-      <w:pPr>
-        <w:pStyle w:val="NoSpacing"/>
-        <w:spacing w:line="276" w:lineRule="auto"/>
-        <w:rPr>
-          <w:rFonts w:eastAsia="Times New Roman"/>
-        </w:rPr>
-      </w:pPr>
-    </w:p>
-    <w:p>
-      <w:pPr>
-        <w:pStyle w:val="NoSpacing"/>
-        <w:spacing w:line="276" w:lineRule="auto"/>
-        <w:ind w:firstLine="360"/>
-        <w:rPr>
-          <w:rFonts w:eastAsia="Times New Roman"/>
-        </w:rPr>
-      </w:pPr>
-      <w:r>
-        <w:rPr>
-          <w:rFonts w:eastAsia="Times New Roman"/>
-        </w:rPr>
-        <w:t>Start of Primary Scenario</w:t>
-      </w:r>
-    </w:p>
-    <w:p>
-      <w:pPr>
-        <w:pStyle w:val="NoSpacing"/>
-        <w:numPr>
-          <w:ilvl w:val="0"/>
-          <w:numId w:val="14"/>
-        </w:numPr>
-        <w:spacing w:line="276" w:lineRule="auto"/>
-        <w:rPr>
-          <w:rFonts w:eastAsia="Times New Roman"/>
-        </w:rPr>
-      </w:pPr>
-      <w:r>
-        <w:rPr>
-          <w:rFonts w:eastAsia="Times New Roman"/>
-        </w:rPr>
-        <w:t>Verify that the user is included in the library’s user database.</w:t>
-      </w:r>
-    </w:p>
-    <w:p>
-      <w:pPr>
-        <w:pStyle w:val="NoSpacing"/>
-        <w:spacing w:line="276" w:lineRule="auto"/>
-        <w:ind w:left="360"/>
-        <w:rPr>
-          <w:rFonts w:eastAsia="Times New Roman"/>
-        </w:rPr>
-      </w:pPr>
-      <w:r>
-        <w:rPr>
-          <w:rFonts w:eastAsia="Times New Roman"/>
-        </w:rPr>
-        <w:t>End of Primary Scenario</w:t>
-      </w:r>
-    </w:p>
-    <w:p>
-      <w:pPr>
         <w:tabs>
           <w:tab w:val="left" w:pos="1560"/>
         </w:tabs>
@@ -2990,11 +2769,117 @@
           <w:tab w:val="left" w:pos="1560"/>
         </w:tabs>
         <w:spacing w:after="0"/>
-        <w:ind w:left="342"/>
-        <w:rPr>
-          <w:lang w:val="en-US" w:eastAsia="ja-JP"/>
-        </w:rPr>
-      </w:pPr>
+        <w:rPr>
+          <w:lang w:val="en-US" w:eastAsia="ja-JP"/>
+        </w:rPr>
+      </w:pPr>
+    </w:p>
+    <w:p>
+      <w:pPr>
+        <w:pStyle w:val="NoSpacing"/>
+        <w:spacing w:line="276" w:lineRule="auto"/>
+        <w:rPr>
+          <w:rFonts w:eastAsia="Times New Roman"/>
+          <w:b/>
+        </w:rPr>
+      </w:pPr>
+      <w:r>
+        <w:rPr>
+          <w:rFonts w:eastAsia="Times New Roman"/>
+          <w:b/>
+        </w:rPr>
+        <w:lastRenderedPageBreak/>
+        <w:t xml:space="preserve">Mini </w:t>
+      </w:r>
+      <w:r>
+        <w:rPr>
+          <w:rFonts w:eastAsia="Times New Roman"/>
+          <w:b/>
+        </w:rPr>
+        <w:t xml:space="preserve">USE-Case: </w:t>
+      </w:r>
+      <w:r>
+        <w:rPr>
+          <w:rFonts w:eastAsia="Times New Roman"/>
+          <w:b/>
+        </w:rPr>
+        <w:t>Verify With User Database</w:t>
+      </w:r>
+    </w:p>
+    <w:p>
+      <w:pPr>
+        <w:pStyle w:val="NoSpacing"/>
+        <w:spacing w:line="276" w:lineRule="auto"/>
+        <w:rPr>
+          <w:rFonts w:eastAsia="Times New Roman"/>
+        </w:rPr>
+      </w:pPr>
+      <w:r>
+        <w:rPr>
+          <w:rFonts w:eastAsia="Times New Roman"/>
+        </w:rPr>
+        <w:t>General Statement of Objective: The system verifies that a user is in its database.</w:t>
+      </w:r>
+    </w:p>
+    <w:p>
+      <w:pPr>
+        <w:pStyle w:val="NoSpacing"/>
+        <w:spacing w:line="276" w:lineRule="auto"/>
+        <w:rPr>
+          <w:rFonts w:eastAsia="Times New Roman"/>
+        </w:rPr>
+      </w:pPr>
+    </w:p>
+    <w:p>
+      <w:pPr>
+        <w:pStyle w:val="NoSpacing"/>
+        <w:spacing w:line="276" w:lineRule="auto"/>
+        <w:ind w:firstLine="360"/>
+        <w:rPr>
+          <w:rFonts w:eastAsia="Times New Roman"/>
+        </w:rPr>
+      </w:pPr>
+      <w:r>
+        <w:rPr>
+          <w:rFonts w:eastAsia="Times New Roman"/>
+        </w:rPr>
+        <w:t>Start of Primary Scenario</w:t>
+      </w:r>
+    </w:p>
+    <w:p>
+      <w:pPr>
+        <w:pStyle w:val="NoSpacing"/>
+        <w:numPr>
+          <w:ilvl w:val="0"/>
+          <w:numId w:val="14"/>
+        </w:numPr>
+        <w:spacing w:line="276" w:lineRule="auto"/>
+        <w:rPr>
+          <w:rFonts w:eastAsia="Times New Roman"/>
+        </w:rPr>
+      </w:pPr>
+      <w:r>
+        <w:rPr>
+          <w:rFonts w:eastAsia="Times New Roman"/>
+        </w:rPr>
+        <w:t>Send a query to the user database to verify if the user account exists in the system.</w:t>
+      </w:r>
+    </w:p>
+    <w:p>
+      <w:pPr>
+        <w:pStyle w:val="NoSpacing"/>
+        <w:spacing w:line="276" w:lineRule="auto"/>
+        <w:ind w:left="360"/>
+        <w:rPr>
+          <w:rFonts w:eastAsia="Times New Roman"/>
+        </w:rPr>
+      </w:pPr>
+      <w:r>
+        <w:rPr>
+          <w:rFonts w:eastAsia="Times New Roman"/>
+        </w:rPr>
+        <w:t>End of Primary Scenario</w:t>
+      </w:r>
     </w:p>
     <w:p>
       <w:pPr>
@@ -3002,7 +2887,6 @@
           <w:tab w:val="left" w:pos="1560"/>
         </w:tabs>
         <w:spacing w:after="0"/>
-        <w:ind w:left="342"/>
         <w:rPr>
           <w:lang w:val="en-US" w:eastAsia="ja-JP"/>
         </w:rPr>
@@ -3014,104 +2898,6 @@
           <w:tab w:val="left" w:pos="1560"/>
         </w:tabs>
         <w:spacing w:after="0"/>
-        <w:ind w:left="342"/>
-        <w:rPr>
-          <w:lang w:val="en-US" w:eastAsia="ja-JP"/>
-        </w:rPr>
-      </w:pPr>
-    </w:p>
-    <w:p>
-      <w:pPr>
-        <w:tabs>
-          <w:tab w:val="left" w:pos="1560"/>
-        </w:tabs>
-        <w:spacing w:after="0"/>
-        <w:ind w:left="342"/>
-        <w:rPr>
-          <w:lang w:val="en-US" w:eastAsia="ja-JP"/>
-        </w:rPr>
-      </w:pPr>
-    </w:p>
-    <w:p>
-      <w:pPr>
-        <w:tabs>
-          <w:tab w:val="left" w:pos="1560"/>
-        </w:tabs>
-        <w:spacing w:after="0"/>
-        <w:ind w:left="342"/>
-        <w:rPr>
-          <w:lang w:val="en-US" w:eastAsia="ja-JP"/>
-        </w:rPr>
-      </w:pPr>
-    </w:p>
-    <w:p>
-      <w:pPr>
-        <w:tabs>
-          <w:tab w:val="left" w:pos="1560"/>
-        </w:tabs>
-        <w:spacing w:after="0"/>
-        <w:ind w:left="342"/>
-        <w:rPr>
-          <w:lang w:val="en-US" w:eastAsia="ja-JP"/>
-        </w:rPr>
-      </w:pPr>
-      <w:bookmarkStart w:id="0" w:name="_GoBack"/>
-      <w:bookmarkEnd w:id="0"/>
-    </w:p>
-    <w:p>
-      <w:pPr>
-        <w:tabs>
-          <w:tab w:val="left" w:pos="1560"/>
-        </w:tabs>
-        <w:spacing w:after="0"/>
-        <w:ind w:left="342"/>
-        <w:rPr>
-          <w:lang w:val="en-US" w:eastAsia="ja-JP"/>
-        </w:rPr>
-      </w:pPr>
-    </w:p>
-    <w:p>
-      <w:pPr>
-        <w:tabs>
-          <w:tab w:val="left" w:pos="1560"/>
-        </w:tabs>
-        <w:spacing w:after="0"/>
-        <w:ind w:left="342"/>
-        <w:rPr>
-          <w:lang w:val="en-US" w:eastAsia="ja-JP"/>
-        </w:rPr>
-      </w:pPr>
-    </w:p>
-    <w:p>
-      <w:pPr>
-        <w:tabs>
-          <w:tab w:val="left" w:pos="1560"/>
-        </w:tabs>
-        <w:spacing w:after="0"/>
-        <w:ind w:left="342"/>
-        <w:rPr>
-          <w:lang w:val="en-US" w:eastAsia="ja-JP"/>
-        </w:rPr>
-      </w:pPr>
-    </w:p>
-    <w:p>
-      <w:pPr>
-        <w:tabs>
-          <w:tab w:val="left" w:pos="1560"/>
-        </w:tabs>
-        <w:spacing w:after="0"/>
-        <w:ind w:left="342"/>
-        <w:rPr>
-          <w:lang w:val="en-US" w:eastAsia="ja-JP"/>
-        </w:rPr>
-      </w:pPr>
-    </w:p>
-    <w:p>
-      <w:pPr>
-        <w:tabs>
-          <w:tab w:val="left" w:pos="1560"/>
-        </w:tabs>
-        <w:spacing w:after="0"/>
         <w:rPr>
           <w:b/>
           <w:u w:val="single"/>
@@ -3124,7 +2910,6 @@
           <w:u w:val="single"/>
           <w:lang w:val="en-US" w:eastAsia="ja-JP"/>
         </w:rPr>
-        <w:lastRenderedPageBreak/>
         <w:t xml:space="preserve">Part B – Capturing Use-Case </w:t>
       </w:r>
       <w:proofErr w:type="spellStart"/>
@@ -3325,6 +3110,8 @@
           <w:lang w:val="en-US" w:eastAsia="ja-JP"/>
         </w:rPr>
       </w:pPr>
+      <w:bookmarkStart w:id="0" w:name="_GoBack"/>
+      <w:bookmarkEnd w:id="0"/>
     </w:p>
     <w:p>
       <w:pPr>
@@ -3497,6 +3284,7 @@
       </w:r>
     </w:p>
     <w:sectPr>
+      <w:footerReference w:type="default" r:id="rId10"/>
       <w:pgSz w:w="12240" w:h="15840"/>
       <w:pgMar w:top="1440" w:right="1440" w:bottom="1440" w:left="1440" w:header="708" w:footer="708" w:gutter="0"/>
       <w:cols w:space="708"/>
@@ -3504,6 +3292,239 @@
     </w:sectPr>
   </w:body>
 </w:document>
+</file>
+
+<file path=word/endnotes.xml><?xml version="1.0" encoding="utf-8"?>
+<w:endnotes xmlns:wpc="http://schemas.microsoft.com/office/word/2010/wordprocessingCanvas" xmlns:mc="http://schemas.openxmlformats.org/markup-compatibility/2006" xmlns:o="urn:schemas-microsoft-com:office:office" xmlns:r="http://schemas.openxmlformats.org/officeDocument/2006/relationships" xmlns:m="http://schemas.openxmlformats.org/officeDocument/2006/math" xmlns:v="urn:schemas-microsoft-com:vml" xmlns:wp14="http://schemas.microsoft.com/office/word/2010/wordprocessingDrawing" xmlns:wp="http://schemas.openxmlformats.org/drawingml/2006/wordprocessingDrawing" xmlns:w10="urn:schemas-microsoft-com:office:word" xmlns:w="http://schemas.openxmlformats.org/wordprocessingml/2006/main" xmlns:w14="http://schemas.microsoft.com/office/word/2010/wordml" xmlns:wpg="http://schemas.microsoft.com/office/word/2010/wordprocessingGroup" xmlns:wpi="http://schemas.microsoft.com/office/word/2010/wordprocessingInk" xmlns:wne="http://schemas.microsoft.com/office/word/2006/wordml" xmlns:wps="http://schemas.microsoft.com/office/word/2010/wordprocessingShape" mc:Ignorable="w14 wp14">
+  <w:endnote w:type="separator" w:id="-1">
+    <w:p>
+      <w:pPr>
+        <w:spacing w:after="0" w:line="240" w:lineRule="auto"/>
+      </w:pPr>
+      <w:r>
+        <w:separator/>
+      </w:r>
+    </w:p>
+  </w:endnote>
+  <w:endnote w:type="continuationSeparator" w:id="0">
+    <w:p>
+      <w:pPr>
+        <w:spacing w:after="0" w:line="240" w:lineRule="auto"/>
+      </w:pPr>
+      <w:r>
+        <w:continuationSeparator/>
+      </w:r>
+    </w:p>
+  </w:endnote>
+</w:endnotes>
+</file>
+
+<file path=word/footer1.xml><?xml version="1.0" encoding="utf-8"?>
+<w:ftr xmlns:wpc="http://schemas.microsoft.com/office/word/2010/wordprocessingCanvas" xmlns:mc="http://schemas.openxmlformats.org/markup-compatibility/2006" xmlns:o="urn:schemas-microsoft-com:office:office" xmlns:r="http://schemas.openxmlformats.org/officeDocument/2006/relationships" xmlns:m="http://schemas.openxmlformats.org/officeDocument/2006/math" xmlns:v="urn:schemas-microsoft-com:vml" xmlns:wp14="http://schemas.microsoft.com/office/word/2010/wordprocessingDrawing" xmlns:wp="http://schemas.openxmlformats.org/drawingml/2006/wordprocessingDrawing" xmlns:w10="urn:schemas-microsoft-com:office:word" xmlns:w="http://schemas.openxmlformats.org/wordprocessingml/2006/main" xmlns:w14="http://schemas.microsoft.com/office/word/2010/wordml" xmlns:wpg="http://schemas.microsoft.com/office/word/2010/wordprocessingGroup" xmlns:wpi="http://schemas.microsoft.com/office/word/2010/wordprocessingInk" xmlns:wne="http://schemas.microsoft.com/office/word/2006/wordml" xmlns:wps="http://schemas.microsoft.com/office/word/2010/wordprocessingShape" mc:Ignorable="w14 wp14">
+  <w:p>
+    <w:pPr>
+      <w:pStyle w:val="Footer"/>
+      <w:rPr>
+        <w:lang w:val="en-US"/>
+      </w:rPr>
+    </w:pPr>
+    <w:r>
+      <w:rPr>
+        <w:lang w:val="en-US"/>
+      </w:rPr>
+      <w:t>* It was assumed that if verification fails, the scenario ends and the user would need to start from the beginning of the USE-case</w:t>
+    </w:r>
+  </w:p>
+</w:ftr>
+</file>
+
+<file path=word/footer2.xml><?xml version="1.0" encoding="utf-8"?>
+<w:ftr xmlns:wpc="http://schemas.microsoft.com/office/word/2010/wordprocessingCanvas" xmlns:mc="http://schemas.openxmlformats.org/markup-compatibility/2006" xmlns:o="urn:schemas-microsoft-com:office:office" xmlns:r="http://schemas.openxmlformats.org/officeDocument/2006/relationships" xmlns:m="http://schemas.openxmlformats.org/officeDocument/2006/math" xmlns:v="urn:schemas-microsoft-com:vml" xmlns:wp14="http://schemas.microsoft.com/office/word/2010/wordprocessingDrawing" xmlns:wp="http://schemas.openxmlformats.org/drawingml/2006/wordprocessingDrawing" xmlns:w10="urn:schemas-microsoft-com:office:word" xmlns:w="http://schemas.openxmlformats.org/wordprocessingml/2006/main" xmlns:w14="http://schemas.microsoft.com/office/word/2010/wordml" xmlns:wpg="http://schemas.microsoft.com/office/word/2010/wordprocessingGroup" xmlns:wpi="http://schemas.microsoft.com/office/word/2010/wordprocessingInk" xmlns:wne="http://schemas.microsoft.com/office/word/2006/wordml" xmlns:wps="http://schemas.microsoft.com/office/word/2010/wordprocessingShape" mc:Ignorable="w14 wp14">
+  <w:p>
+    <w:pPr>
+      <w:pStyle w:val="Footer"/>
+      <w:rPr>
+        <w:lang w:val="en-US"/>
+      </w:rPr>
+    </w:pPr>
+  </w:p>
+</w:ftr>
+</file>
+
+<file path=word/footnotes.xml><?xml version="1.0" encoding="utf-8"?>
+<w:footnotes xmlns:wpc="http://schemas.microsoft.com/office/word/2010/wordprocessingCanvas" xmlns:mc="http://schemas.openxmlformats.org/markup-compatibility/2006" xmlns:o="urn:schemas-microsoft-com:office:office" xmlns:r="http://schemas.openxmlformats.org/officeDocument/2006/relationships" xmlns:m="http://schemas.openxmlformats.org/officeDocument/2006/math" xmlns:v="urn:schemas-microsoft-com:vml" xmlns:wp14="http://schemas.microsoft.com/office/word/2010/wordprocessingDrawing" xmlns:wp="http://schemas.openxmlformats.org/drawingml/2006/wordprocessingDrawing" xmlns:w10="urn:schemas-microsoft-com:office:word" xmlns:w="http://schemas.openxmlformats.org/wordprocessingml/2006/main" xmlns:w14="http://schemas.microsoft.com/office/word/2010/wordml" xmlns:wpg="http://schemas.microsoft.com/office/word/2010/wordprocessingGroup" xmlns:wpi="http://schemas.microsoft.com/office/word/2010/wordprocessingInk" xmlns:wne="http://schemas.microsoft.com/office/word/2006/wordml" xmlns:wps="http://schemas.microsoft.com/office/word/2010/wordprocessingShape" mc:Ignorable="w14 wp14">
+  <w:footnote w:type="separator" w:id="-1">
+    <w:p>
+      <w:pPr>
+        <w:spacing w:after="0" w:line="240" w:lineRule="auto"/>
+      </w:pPr>
+      <w:r>
+        <w:separator/>
+      </w:r>
+    </w:p>
+  </w:footnote>
+  <w:footnote w:type="continuationSeparator" w:id="0">
+    <w:p>
+      <w:pPr>
+        <w:spacing w:after="0" w:line="240" w:lineRule="auto"/>
+      </w:pPr>
+      <w:r>
+        <w:continuationSeparator/>
+      </w:r>
+    </w:p>
+  </w:footnote>
+</w:footnotes>
+</file>
+
+<file path=word/header1.xml><?xml version="1.0" encoding="utf-8"?>
+<w:hdr xmlns:wpc="http://schemas.microsoft.com/office/word/2010/wordprocessingCanvas" xmlns:mc="http://schemas.openxmlformats.org/markup-compatibility/2006" xmlns:o="urn:schemas-microsoft-com:office:office" xmlns:r="http://schemas.openxmlformats.org/officeDocument/2006/relationships" xmlns:m="http://schemas.openxmlformats.org/officeDocument/2006/math" xmlns:v="urn:schemas-microsoft-com:vml" xmlns:wp14="http://schemas.microsoft.com/office/word/2010/wordprocessingDrawing" xmlns:wp="http://schemas.openxmlformats.org/drawingml/2006/wordprocessingDrawing" xmlns:w10="urn:schemas-microsoft-com:office:word" xmlns:w="http://schemas.openxmlformats.org/wordprocessingml/2006/main" xmlns:w14="http://schemas.microsoft.com/office/word/2010/wordml" xmlns:wpg="http://schemas.microsoft.com/office/word/2010/wordprocessingGroup" xmlns:wpi="http://schemas.microsoft.com/office/word/2010/wordprocessingInk" xmlns:wne="http://schemas.microsoft.com/office/word/2006/wordml" xmlns:wps="http://schemas.microsoft.com/office/word/2010/wordprocessingShape" mc:Ignorable="w14 wp14">
+  <w:p>
+    <w:pPr>
+      <w:autoSpaceDE w:val="0"/>
+      <w:autoSpaceDN w:val="0"/>
+      <w:adjustRightInd w:val="0"/>
+      <w:spacing w:after="0" w:line="240" w:lineRule="auto"/>
+      <w:rPr>
+        <w:rFonts w:cs="Times New Roman"/>
+        <w:szCs w:val="19"/>
+      </w:rPr>
+    </w:pPr>
+    <w:r>
+      <w:rPr>
+        <w:rFonts w:cs="Times New Roman"/>
+        <w:szCs w:val="19"/>
+      </w:rPr>
+      <w:t>EECE 314 Assignment #2</w:t>
+    </w:r>
+  </w:p>
+  <w:p>
+    <w:pPr>
+      <w:autoSpaceDE w:val="0"/>
+      <w:autoSpaceDN w:val="0"/>
+      <w:adjustRightInd w:val="0"/>
+      <w:spacing w:after="0" w:line="240" w:lineRule="auto"/>
+      <w:rPr>
+        <w:rFonts w:cs="Times New Roman"/>
+        <w:szCs w:val="19"/>
+      </w:rPr>
+    </w:pPr>
+    <w:r>
+      <w:rPr>
+        <w:rFonts w:cs="Times New Roman"/>
+        <w:szCs w:val="19"/>
+      </w:rPr>
+      <w:t>Date: November 2013</w:t>
+    </w:r>
+  </w:p>
+  <w:p>
+    <w:pPr>
+      <w:autoSpaceDE w:val="0"/>
+      <w:autoSpaceDN w:val="0"/>
+      <w:adjustRightInd w:val="0"/>
+      <w:spacing w:after="0" w:line="240" w:lineRule="auto"/>
+      <w:rPr>
+        <w:rFonts w:cs="Times New Roman"/>
+        <w:szCs w:val="19"/>
+      </w:rPr>
+    </w:pPr>
+    <w:r>
+      <w:rPr>
+        <w:rFonts w:cs="Times New Roman"/>
+        <w:szCs w:val="19"/>
+      </w:rPr>
+      <w:t xml:space="preserve">Authors: </w:t>
+    </w:r>
+  </w:p>
+  <w:p>
+    <w:pPr>
+      <w:autoSpaceDE w:val="0"/>
+      <w:autoSpaceDN w:val="0"/>
+      <w:adjustRightInd w:val="0"/>
+      <w:spacing w:after="0" w:line="240" w:lineRule="auto"/>
+      <w:rPr>
+        <w:rFonts w:cs="Times New Roman"/>
+        <w:szCs w:val="19"/>
+      </w:rPr>
+    </w:pPr>
+    <w:r>
+      <w:rPr>
+        <w:rFonts w:cs="Times New Roman"/>
+        <w:szCs w:val="19"/>
+      </w:rPr>
+      <w:t xml:space="preserve">         </w:t>
+    </w:r>
+    <w:proofErr w:type="spellStart"/>
+    <w:r>
+      <w:rPr>
+        <w:rFonts w:cs="Times New Roman"/>
+        <w:szCs w:val="19"/>
+      </w:rPr>
+      <w:t>Kieren</w:t>
+    </w:r>
+    <w:proofErr w:type="spellEnd"/>
+    <w:r>
+      <w:rPr>
+        <w:rFonts w:cs="Times New Roman"/>
+        <w:szCs w:val="19"/>
+      </w:rPr>
+      <w:t xml:space="preserve"> </w:t>
+    </w:r>
+    <w:proofErr w:type="spellStart"/>
+    <w:r>
+      <w:rPr>
+        <w:rFonts w:cs="Times New Roman"/>
+        <w:szCs w:val="19"/>
+      </w:rPr>
+      <w:t>Wou</w:t>
+    </w:r>
+    <w:proofErr w:type="spellEnd"/>
+    <w:r>
+      <w:rPr>
+        <w:rFonts w:cs="Times New Roman"/>
+        <w:szCs w:val="19"/>
+      </w:rPr>
+      <w:t xml:space="preserve">       </w:t>
+    </w:r>
+    <w:r>
+      <w:rPr>
+        <w:rFonts w:cs="Times New Roman"/>
+        <w:szCs w:val="19"/>
+      </w:rPr>
+      <w:t>54724117</w:t>
+    </w:r>
+  </w:p>
+  <w:p>
+    <w:pPr>
+      <w:autoSpaceDE w:val="0"/>
+      <w:autoSpaceDN w:val="0"/>
+      <w:adjustRightInd w:val="0"/>
+      <w:spacing w:after="0" w:line="240" w:lineRule="auto"/>
+      <w:rPr>
+        <w:rFonts w:cs="Times New Roman"/>
+        <w:szCs w:val="19"/>
+      </w:rPr>
+    </w:pPr>
+    <w:r>
+      <w:rPr>
+        <w:rFonts w:cs="Times New Roman"/>
+        <w:szCs w:val="19"/>
+      </w:rPr>
+      <w:t xml:space="preserve">         Ryan Wong        </w:t>
+    </w:r>
+    <w:r>
+      <w:rPr>
+        <w:rFonts w:cs="Times New Roman"/>
+        <w:szCs w:val="19"/>
+      </w:rPr>
+      <w:t>47307103</w:t>
+    </w:r>
+  </w:p>
+  <w:p>
+    <w:pPr>
+      <w:pStyle w:val="Header"/>
+    </w:pPr>
+  </w:p>
+</w:hdr>
 </file>
 
 <file path=word/numbering.xml><?xml version="1.0" encoding="utf-8"?>
@@ -5038,6 +5059,50 @@
       <w:contextualSpacing/>
     </w:pPr>
   </w:style>
+  <w:style w:type="paragraph" w:styleId="Header">
+    <w:name w:val="header"/>
+    <w:basedOn w:val="Normal"/>
+    <w:link w:val="HeaderChar"/>
+    <w:uiPriority w:val="99"/>
+    <w:unhideWhenUsed/>
+    <w:rsid w:val="00FE14FF"/>
+    <w:pPr>
+      <w:tabs>
+        <w:tab w:val="center" w:pos="4680"/>
+        <w:tab w:val="right" w:pos="9360"/>
+      </w:tabs>
+      <w:spacing w:after="0" w:line="240" w:lineRule="auto"/>
+    </w:pPr>
+  </w:style>
+  <w:style w:type="character" w:customStyle="1" w:styleId="HeaderChar">
+    <w:name w:val="Header Char"/>
+    <w:basedOn w:val="DefaultParagraphFont"/>
+    <w:link w:val="Header"/>
+    <w:uiPriority w:val="99"/>
+    <w:rsid w:val="00FE14FF"/>
+  </w:style>
+  <w:style w:type="paragraph" w:styleId="Footer">
+    <w:name w:val="footer"/>
+    <w:basedOn w:val="Normal"/>
+    <w:link w:val="FooterChar"/>
+    <w:uiPriority w:val="99"/>
+    <w:unhideWhenUsed/>
+    <w:rsid w:val="00FE14FF"/>
+    <w:pPr>
+      <w:tabs>
+        <w:tab w:val="center" w:pos="4680"/>
+        <w:tab w:val="right" w:pos="9360"/>
+      </w:tabs>
+      <w:spacing w:after="0" w:line="240" w:lineRule="auto"/>
+    </w:pPr>
+  </w:style>
+  <w:style w:type="character" w:customStyle="1" w:styleId="FooterChar">
+    <w:name w:val="Footer Char"/>
+    <w:basedOn w:val="DefaultParagraphFont"/>
+    <w:link w:val="Footer"/>
+    <w:uiPriority w:val="99"/>
+    <w:rsid w:val="00FE14FF"/>
+  </w:style>
 </w:styles>
 </file>
 
@@ -5279,6 +5344,50 @@
       <w:ind w:left="720"/>
       <w:contextualSpacing/>
     </w:pPr>
+  </w:style>
+  <w:style w:type="paragraph" w:styleId="Header">
+    <w:name w:val="header"/>
+    <w:basedOn w:val="Normal"/>
+    <w:link w:val="HeaderChar"/>
+    <w:uiPriority w:val="99"/>
+    <w:unhideWhenUsed/>
+    <w:rsid w:val="00FE14FF"/>
+    <w:pPr>
+      <w:tabs>
+        <w:tab w:val="center" w:pos="4680"/>
+        <w:tab w:val="right" w:pos="9360"/>
+      </w:tabs>
+      <w:spacing w:after="0" w:line="240" w:lineRule="auto"/>
+    </w:pPr>
+  </w:style>
+  <w:style w:type="character" w:customStyle="1" w:styleId="HeaderChar">
+    <w:name w:val="Header Char"/>
+    <w:basedOn w:val="DefaultParagraphFont"/>
+    <w:link w:val="Header"/>
+    <w:uiPriority w:val="99"/>
+    <w:rsid w:val="00FE14FF"/>
+  </w:style>
+  <w:style w:type="paragraph" w:styleId="Footer">
+    <w:name w:val="footer"/>
+    <w:basedOn w:val="Normal"/>
+    <w:link w:val="FooterChar"/>
+    <w:uiPriority w:val="99"/>
+    <w:unhideWhenUsed/>
+    <w:rsid w:val="00FE14FF"/>
+    <w:pPr>
+      <w:tabs>
+        <w:tab w:val="center" w:pos="4680"/>
+        <w:tab w:val="right" w:pos="9360"/>
+      </w:tabs>
+      <w:spacing w:after="0" w:line="240" w:lineRule="auto"/>
+    </w:pPr>
+  </w:style>
+  <w:style w:type="character" w:customStyle="1" w:styleId="FooterChar">
+    <w:name w:val="Footer Char"/>
+    <w:basedOn w:val="DefaultParagraphFont"/>
+    <w:link w:val="Footer"/>
+    <w:uiPriority w:val="99"/>
+    <w:rsid w:val="00FE14FF"/>
   </w:style>
 </w:styles>
 </file>

</xml_diff>